<commit_message>
C# SK Version Update
</commit_message>
<xml_diff>
--- a/MSLearnAndGithub/C# Študijný programTZ.docx
+++ b/MSLearnAndGithub/C# Študijný programTZ.docx
@@ -157,97 +157,7 @@
                     <w:sz w:val="64"/>
                     <w:szCs w:val="64"/>
                   </w:rPr>
-                  <w:t xml:space="preserve">: </w:t>
-                </w:r>
-                <w:proofErr w:type="spellStart"/>
-                <w:r>
-                  <w:rPr>
-                    <w:rFonts w:ascii="Segoe UI Semibold" w:hAnsi="Segoe UI Semibold" w:cs="Segoe UI Semibold"/>
-                    <w:sz w:val="64"/>
-                    <w:szCs w:val="64"/>
-                  </w:rPr>
-                  <w:t>Take</w:t>
-                </w:r>
-                <w:proofErr w:type="spellEnd"/>
-                <w:r>
-                  <w:rPr>
-                    <w:rFonts w:ascii="Segoe UI Semibold" w:hAnsi="Segoe UI Semibold" w:cs="Segoe UI Semibold"/>
-                    <w:sz w:val="64"/>
-                    <w:szCs w:val="64"/>
-                  </w:rPr>
-                  <w:t xml:space="preserve"> </w:t>
-                </w:r>
-                <w:proofErr w:type="spellStart"/>
-                <w:r>
-                  <w:rPr>
-                    <w:rFonts w:ascii="Segoe UI Semibold" w:hAnsi="Segoe UI Semibold" w:cs="Segoe UI Semibold"/>
-                    <w:sz w:val="64"/>
-                    <w:szCs w:val="64"/>
-                  </w:rPr>
-                  <w:t>your</w:t>
-                </w:r>
-                <w:proofErr w:type="spellEnd"/>
-                <w:r>
-                  <w:rPr>
-                    <w:rFonts w:ascii="Segoe UI Semibold" w:hAnsi="Segoe UI Semibold" w:cs="Segoe UI Semibold"/>
-                    <w:sz w:val="64"/>
-                    <w:szCs w:val="64"/>
-                  </w:rPr>
-                  <w:t xml:space="preserve"> </w:t>
-                </w:r>
-                <w:proofErr w:type="spellStart"/>
-                <w:r>
-                  <w:rPr>
-                    <w:rFonts w:ascii="Segoe UI Semibold" w:hAnsi="Segoe UI Semibold" w:cs="Segoe UI Semibold"/>
-                    <w:sz w:val="64"/>
-                    <w:szCs w:val="64"/>
-                  </w:rPr>
-                  <w:t>first</w:t>
-                </w:r>
-                <w:proofErr w:type="spellEnd"/>
-                <w:r>
-                  <w:rPr>
-                    <w:rFonts w:ascii="Segoe UI Semibold" w:hAnsi="Segoe UI Semibold" w:cs="Segoe UI Semibold"/>
-                    <w:sz w:val="64"/>
-                    <w:szCs w:val="64"/>
-                  </w:rPr>
-                  <w:t xml:space="preserve"> </w:t>
-                </w:r>
-                <w:proofErr w:type="spellStart"/>
-                <w:r>
-                  <w:rPr>
-                    <w:rFonts w:ascii="Segoe UI Semibold" w:hAnsi="Segoe UI Semibold" w:cs="Segoe UI Semibold"/>
-                    <w:sz w:val="64"/>
-                    <w:szCs w:val="64"/>
-                  </w:rPr>
-                  <w:t>steps</w:t>
-                </w:r>
-                <w:proofErr w:type="spellEnd"/>
-                <w:r>
-                  <w:rPr>
-                    <w:rFonts w:ascii="Segoe UI Semibold" w:hAnsi="Segoe UI Semibold" w:cs="Segoe UI Semibold"/>
-                    <w:sz w:val="64"/>
-                    <w:szCs w:val="64"/>
-                  </w:rPr>
-                  <w:t xml:space="preserve"> </w:t>
-                </w:r>
-                <w:proofErr w:type="spellStart"/>
-                <w:r>
-                  <w:rPr>
-                    <w:rFonts w:ascii="Segoe UI Semibold" w:hAnsi="Segoe UI Semibold" w:cs="Segoe UI Semibold"/>
-                    <w:sz w:val="64"/>
-                    <w:szCs w:val="64"/>
-                  </w:rPr>
-                  <w:t>with</w:t>
-                </w:r>
-                <w:proofErr w:type="spellEnd"/>
-                <w:r>
-                  <w:rPr>
-                    <w:rFonts w:ascii="Segoe UI Semibold" w:hAnsi="Segoe UI Semibold" w:cs="Segoe UI Semibold"/>
-                    <w:sz w:val="64"/>
-                    <w:szCs w:val="64"/>
-                  </w:rPr>
-                  <w:t xml:space="preserve"> C#</w:t>
+                  <w:t>: Take your first steps with C#</w:t>
                 </w:r>
                 <w:r>
                   <w:rPr>
@@ -924,7 +834,6 @@
         <w:lastRenderedPageBreak/>
         <w:t>Ja som si prešiel študijný program „</w:t>
       </w:r>
-      <w:proofErr w:type="spellStart"/>
       <w:r>
         <w:rPr>
           <w:rFonts w:cs="Segoe UI"/>
@@ -933,106 +842,7 @@
           <w:sz w:val="21"/>
           <w:szCs w:val="21"/>
         </w:rPr>
-        <w:t>Take</w:t>
-      </w:r>
-      <w:proofErr w:type="spellEnd"/>
-      <w:r>
-        <w:rPr>
-          <w:rFonts w:cs="Segoe UI"/>
-          <w:b/>
-          <w:bCs/>
-          <w:sz w:val="21"/>
-          <w:szCs w:val="21"/>
-        </w:rPr>
-        <w:t xml:space="preserve"> </w:t>
-      </w:r>
-      <w:proofErr w:type="spellStart"/>
-      <w:r>
-        <w:rPr>
-          <w:rFonts w:cs="Segoe UI"/>
-          <w:b/>
-          <w:bCs/>
-          <w:sz w:val="21"/>
-          <w:szCs w:val="21"/>
-        </w:rPr>
-        <w:t>your</w:t>
-      </w:r>
-      <w:proofErr w:type="spellEnd"/>
-      <w:r>
-        <w:rPr>
-          <w:rFonts w:cs="Segoe UI"/>
-          <w:b/>
-          <w:bCs/>
-          <w:sz w:val="21"/>
-          <w:szCs w:val="21"/>
-        </w:rPr>
-        <w:t xml:space="preserve"> </w:t>
-      </w:r>
-      <w:proofErr w:type="spellStart"/>
-      <w:r>
-        <w:rPr>
-          <w:rFonts w:cs="Segoe UI"/>
-          <w:b/>
-          <w:bCs/>
-          <w:sz w:val="21"/>
-          <w:szCs w:val="21"/>
-        </w:rPr>
-        <w:t>first</w:t>
-      </w:r>
-      <w:proofErr w:type="spellEnd"/>
-      <w:r>
-        <w:rPr>
-          <w:rFonts w:cs="Segoe UI"/>
-          <w:b/>
-          <w:bCs/>
-          <w:sz w:val="21"/>
-          <w:szCs w:val="21"/>
-        </w:rPr>
-        <w:t xml:space="preserve"> </w:t>
-      </w:r>
-      <w:proofErr w:type="spellStart"/>
-      <w:r>
-        <w:rPr>
-          <w:rFonts w:cs="Segoe UI"/>
-          <w:b/>
-          <w:bCs/>
-          <w:sz w:val="21"/>
-          <w:szCs w:val="21"/>
-        </w:rPr>
-        <w:t>steps</w:t>
-      </w:r>
-      <w:proofErr w:type="spellEnd"/>
-      <w:r>
-        <w:rPr>
-          <w:rFonts w:cs="Segoe UI"/>
-          <w:b/>
-          <w:bCs/>
-          <w:sz w:val="21"/>
-          <w:szCs w:val="21"/>
-        </w:rPr>
-        <w:t xml:space="preserve"> </w:t>
-      </w:r>
-      <w:proofErr w:type="spellStart"/>
-      <w:r>
-        <w:rPr>
-          <w:rFonts w:cs="Segoe UI"/>
-          <w:b/>
-          <w:bCs/>
-          <w:sz w:val="21"/>
-          <w:szCs w:val="21"/>
-        </w:rPr>
-        <w:t>with</w:t>
-      </w:r>
-      <w:proofErr w:type="spellEnd"/>
-      <w:r>
-        <w:rPr>
-          <w:rFonts w:cs="Segoe UI"/>
-          <w:b/>
-          <w:bCs/>
-          <w:sz w:val="21"/>
-          <w:szCs w:val="21"/>
-        </w:rPr>
-        <w:t xml:space="preserve"> C#,“</w:t>
+        <w:t>Take your first steps with C#,“</w:t>
       </w:r>
       <w:r>
         <w:rPr>
@@ -1055,14 +865,9 @@
         <w:t>C#</w:t>
       </w:r>
       <w:r>
-        <w:t xml:space="preserve"> a Microsoft </w:t>
-      </w:r>
-      <w:proofErr w:type="spellStart"/>
-      <w:r>
-        <w:t>Learn</w:t>
+        <w:t xml:space="preserve"> a Microsoft Learn</w:t>
       </w:r>
       <w:bookmarkEnd w:id="0"/>
-      <w:proofErr w:type="spellEnd"/>
     </w:p>
     <w:p>
       <w:pPr>
@@ -1079,33 +884,7 @@
           <w:sz w:val="21"/>
           <w:szCs w:val="21"/>
         </w:rPr>
-        <w:t>C# je programovací jazyk, s ktorým môžete programovať a vytvárať rôzne sieťové a </w:t>
-      </w:r>
-      <w:proofErr w:type="spellStart"/>
-      <w:r>
-        <w:rPr>
-          <w:rFonts w:cs="Segoe UI"/>
-          <w:sz w:val="21"/>
-          <w:szCs w:val="21"/>
-        </w:rPr>
-        <w:t>offline</w:t>
-      </w:r>
-      <w:proofErr w:type="spellEnd"/>
-      <w:r>
-        <w:rPr>
-          <w:rFonts w:cs="Segoe UI"/>
-          <w:sz w:val="21"/>
-          <w:szCs w:val="21"/>
-        </w:rPr>
-        <w:t xml:space="preserve"> aplikácie, hry a dokonca aj mobilné aplikácie a hry. Použitá metóda v študijnom programe na pochopenie základov tohto programovacieho jazyka bola precvičovanie a pracovanie na zadaných </w:t>
-      </w:r>
-      <w:r>
-        <w:rPr>
-          <w:rFonts w:cs="Segoe UI"/>
-          <w:sz w:val="21"/>
-          <w:szCs w:val="21"/>
-        </w:rPr>
-        <w:t>výzvach</w:t>
+        <w:t>C# je programovací jazyk, s ktorým môžete programovať a vytvárať rôzne sieťové a offline aplikácie, hry a dokonca aj mobilné aplikácie a hry. Použitá metóda v študijnom programe na pochopenie základov tohto programovacieho jazyka bola precvičovanie a pracovanie na zadaných výzvach</w:t>
       </w:r>
       <w:r>
         <w:rPr>
@@ -1121,25 +900,7 @@
           <w:sz w:val="21"/>
           <w:szCs w:val="21"/>
         </w:rPr>
-        <w:t xml:space="preserve"> a to priamo v Microsoft </w:t>
-      </w:r>
-      <w:proofErr w:type="spellStart"/>
-      <w:r>
-        <w:rPr>
-          <w:rFonts w:cs="Segoe UI"/>
-          <w:sz w:val="21"/>
-          <w:szCs w:val="21"/>
-        </w:rPr>
-        <w:t>Learn</w:t>
-      </w:r>
-      <w:proofErr w:type="spellEnd"/>
-      <w:r>
-        <w:rPr>
-          <w:rFonts w:cs="Segoe UI"/>
-          <w:sz w:val="21"/>
-          <w:szCs w:val="21"/>
-        </w:rPr>
-        <w:t xml:space="preserve">. Na konci každého modulu dostanete odpovede na zadanie a musíte odpovedať na 2 až 3 otázky z daného modulu a na konci dostanete krátke zhrnutie </w:t>
+        <w:t xml:space="preserve"> a to priamo v Microsoft Learn. Na konci každého modulu dostanete odpovede na zadanie a musíte odpovedať na 2 až 3 otázky z daného modulu a na konci dostanete krátke zhrnutie </w:t>
       </w:r>
       <w:r>
         <w:rPr>
@@ -1183,31 +944,7 @@
           <w:sz w:val="21"/>
           <w:szCs w:val="21"/>
         </w:rPr>
-        <w:t>Na začiatku sa naučíte čo je to programovací jazyk C#, naučíte sa základnú syntax, čo je kompilovanie, </w:t>
-      </w:r>
-      <w:r>
-        <w:rPr>
-          <w:rFonts w:cs="Segoe UI"/>
-          <w:sz w:val="21"/>
-          <w:szCs w:val="21"/>
-        </w:rPr>
-        <w:t>sp</w:t>
-      </w:r>
-      <w:r>
-        <w:rPr>
-          <w:rFonts w:cs="Segoe UI"/>
-          <w:sz w:val="21"/>
-          <w:szCs w:val="21"/>
-        </w:rPr>
-        <w:t>r</w:t>
-      </w:r>
-      <w:r>
-        <w:rPr>
-          <w:rFonts w:cs="Segoe UI"/>
-          <w:sz w:val="21"/>
-          <w:szCs w:val="21"/>
-        </w:rPr>
-        <w:t>acovateľ</w:t>
+        <w:t>Na začiatku sa naučíte čo je to programovací jazyk C#, naučíte sa základnú syntax, čo je kompilovanie, spracovateľ</w:t>
       </w:r>
       <w:r>
         <w:rPr>
@@ -1223,23 +960,7 @@
           <w:sz w:val="21"/>
           <w:szCs w:val="21"/>
         </w:rPr>
-        <w:t> prvé príkazy a kľ</w:t>
-      </w:r>
-      <w:r>
-        <w:rPr>
-          <w:rFonts w:cs="Segoe UI"/>
-          <w:sz w:val="21"/>
-          <w:szCs w:val="21"/>
-        </w:rPr>
-        <w:t>ú</w:t>
-      </w:r>
-      <w:r>
-        <w:rPr>
-          <w:rFonts w:cs="Segoe UI"/>
-          <w:sz w:val="21"/>
-          <w:szCs w:val="21"/>
-        </w:rPr>
-        <w:t>čové slová. Prvé cvičenie čo urobíte je jednoduché, je to fenomenáln</w:t>
+        <w:t> prvé príkazy a kľúčové slová. Prvé cvičenie čo urobíte je jednoduché, je to fenomenáln</w:t>
       </w:r>
       <w:r>
         <w:rPr>
@@ -1255,43 +976,7 @@
           <w:sz w:val="21"/>
           <w:szCs w:val="21"/>
         </w:rPr>
-        <w:t xml:space="preserve"> Ahoj svet „</w:t>
-      </w:r>
-      <w:proofErr w:type="spellStart"/>
-      <w:r>
-        <w:rPr>
-          <w:rFonts w:cs="Segoe UI"/>
-          <w:sz w:val="21"/>
-          <w:szCs w:val="21"/>
-        </w:rPr>
-        <w:t>Hello</w:t>
-      </w:r>
-      <w:proofErr w:type="spellEnd"/>
-      <w:r>
-        <w:rPr>
-          <w:rFonts w:cs="Segoe UI"/>
-          <w:sz w:val="21"/>
-          <w:szCs w:val="21"/>
-        </w:rPr>
-        <w:t xml:space="preserve"> </w:t>
-      </w:r>
-      <w:proofErr w:type="spellStart"/>
-      <w:r>
-        <w:rPr>
-          <w:rFonts w:cs="Segoe UI"/>
-          <w:sz w:val="21"/>
-          <w:szCs w:val="21"/>
-        </w:rPr>
-        <w:t>World</w:t>
-      </w:r>
-      <w:proofErr w:type="spellEnd"/>
-      <w:r>
-        <w:rPr>
-          <w:rFonts w:cs="Segoe UI"/>
-          <w:sz w:val="21"/>
-          <w:szCs w:val="21"/>
-        </w:rPr>
-        <w:t>“ program</w:t>
+        <w:t xml:space="preserve"> Ahoj svet „Hello World“ program</w:t>
       </w:r>
       <w:r>
         <w:rPr>
@@ -1307,41 +992,7 @@
           <w:sz w:val="21"/>
           <w:szCs w:val="21"/>
         </w:rPr>
-        <w:t xml:space="preserve"> použitím príkazu </w:t>
-      </w:r>
-      <w:proofErr w:type="spellStart"/>
-      <w:r>
-        <w:rPr>
-          <w:rFonts w:cs="Segoe UI"/>
-          <w:sz w:val="21"/>
-          <w:szCs w:val="21"/>
-        </w:rPr>
-        <w:t>WriteLine</w:t>
-      </w:r>
-      <w:proofErr w:type="spellEnd"/>
-      <w:r>
-        <w:rPr>
-          <w:rFonts w:cs="Segoe UI"/>
-          <w:sz w:val="21"/>
-          <w:szCs w:val="21"/>
-        </w:rPr>
-        <w:t>. Následne sa učíte o typoch dát, premen</w:t>
-      </w:r>
-      <w:r>
-        <w:rPr>
-          <w:rFonts w:cs="Segoe UI"/>
-          <w:sz w:val="21"/>
-          <w:szCs w:val="21"/>
-        </w:rPr>
-        <w:t>n</w:t>
-      </w:r>
-      <w:r>
-        <w:rPr>
-          <w:rFonts w:cs="Segoe UI"/>
-          <w:sz w:val="21"/>
-          <w:szCs w:val="21"/>
-        </w:rPr>
-        <w:t>ých, ako ich deklarovať, formátovať text v </w:t>
+        <w:t xml:space="preserve"> použitím príkazu WriteLine. Následne sa učíte o typoch dát, premenných, ako ich deklarovať, formátovať text v </w:t>
       </w:r>
       <w:r>
         <w:rPr>
@@ -1359,7 +1010,6 @@
         </w:rPr>
         <w:t xml:space="preserve"> (</w:t>
       </w:r>
-      <w:proofErr w:type="spellStart"/>
       <w:r>
         <w:rPr>
           <w:rFonts w:cs="Segoe UI"/>
@@ -1368,32 +1018,13 @@
         </w:rPr>
         <w:t>string</w:t>
       </w:r>
-      <w:proofErr w:type="spellEnd"/>
-      <w:r>
-        <w:rPr>
-          <w:rFonts w:cs="Segoe UI"/>
-          <w:sz w:val="21"/>
-          <w:szCs w:val="21"/>
-        </w:rPr>
-        <w:t>), ako pridať špeciálne (</w:t>
-      </w:r>
-      <w:proofErr w:type="spellStart"/>
-      <w:r>
-        <w:rPr>
-          <w:rFonts w:cs="Segoe UI"/>
-          <w:sz w:val="21"/>
-          <w:szCs w:val="21"/>
-        </w:rPr>
-        <w:t>Unicode</w:t>
-      </w:r>
-      <w:proofErr w:type="spellEnd"/>
-      <w:r>
-        <w:rPr>
-          <w:rFonts w:cs="Segoe UI"/>
-          <w:sz w:val="21"/>
-          <w:szCs w:val="21"/>
-        </w:rPr>
-        <w:t>) znaky, ako sú napríklad Japonské a ako pracovať s číslami. Potom prídu na radu trochu zložitejšie učivo ako</w:t>
+      <w:r>
+        <w:rPr>
+          <w:rFonts w:cs="Segoe UI"/>
+          <w:sz w:val="21"/>
+          <w:szCs w:val="21"/>
+        </w:rPr>
+        <w:t>), ako pridať špeciálne (Unicode) znaky, ako sú napríklad Japonské a ako pracovať s číslami. Potom prídu na radu trochu zložitejšie učivo ako</w:t>
       </w:r>
       <w:r>
         <w:rPr>
@@ -1409,25 +1040,7 @@
           <w:sz w:val="21"/>
           <w:szCs w:val="21"/>
         </w:rPr>
-        <w:t xml:space="preserve"> čo je knižnica .NET, ako vytvoriť a deklarovať pole (</w:t>
-      </w:r>
-      <w:proofErr w:type="spellStart"/>
-      <w:r>
-        <w:rPr>
-          <w:rFonts w:cs="Segoe UI"/>
-          <w:sz w:val="21"/>
-          <w:szCs w:val="21"/>
-        </w:rPr>
-        <w:t>array</w:t>
-      </w:r>
-      <w:proofErr w:type="spellEnd"/>
-      <w:r>
-        <w:rPr>
-          <w:rFonts w:cs="Segoe UI"/>
-          <w:sz w:val="21"/>
-          <w:szCs w:val="21"/>
-        </w:rPr>
-        <w:t xml:space="preserve">, reťazec informácii), ako </w:t>
+        <w:t xml:space="preserve"> čo je knižnica .NET, ako vytvoriť a deklarovať pole (array, reťazec informácii), ako </w:t>
       </w:r>
       <w:r>
         <w:rPr>
@@ -1491,23 +1104,7 @@
           <w:sz w:val="21"/>
           <w:szCs w:val="21"/>
         </w:rPr>
-        <w:t xml:space="preserve">, ako je napríklad </w:t>
-      </w:r>
-      <w:r>
-        <w:rPr>
-          <w:rFonts w:cs="Segoe UI"/>
-          <w:sz w:val="21"/>
-          <w:szCs w:val="21"/>
-        </w:rPr>
-        <w:t>podmienka</w:t>
-      </w:r>
-      <w:r>
-        <w:rPr>
-          <w:rFonts w:cs="Segoe UI"/>
-          <w:sz w:val="21"/>
-          <w:szCs w:val="21"/>
-        </w:rPr>
-        <w:t xml:space="preserve"> </w:t>
+        <w:t xml:space="preserve">, ako je napríklad podmienka </w:t>
       </w:r>
       <w:r>
         <w:rPr>
@@ -1539,61 +1136,7 @@
           <w:sz w:val="21"/>
           <w:szCs w:val="21"/>
         </w:rPr>
-        <w:t xml:space="preserve"> (</w:t>
-      </w:r>
-      <w:proofErr w:type="spellStart"/>
-      <w:r>
-        <w:rPr>
-          <w:rFonts w:cs="Segoe UI"/>
-          <w:sz w:val="21"/>
-          <w:szCs w:val="21"/>
-        </w:rPr>
-        <w:t>if</w:t>
-      </w:r>
-      <w:proofErr w:type="spellEnd"/>
-      <w:r>
-        <w:rPr>
-          <w:rFonts w:cs="Segoe UI"/>
-          <w:sz w:val="21"/>
-          <w:szCs w:val="21"/>
-        </w:rPr>
-        <w:t xml:space="preserve">, </w:t>
-      </w:r>
-      <w:proofErr w:type="spellStart"/>
-      <w:r>
-        <w:rPr>
-          <w:rFonts w:cs="Segoe UI"/>
-          <w:sz w:val="21"/>
-          <w:szCs w:val="21"/>
-        </w:rPr>
-        <w:t>else</w:t>
-      </w:r>
-      <w:proofErr w:type="spellEnd"/>
-      <w:r>
-        <w:rPr>
-          <w:rFonts w:cs="Segoe UI"/>
-          <w:sz w:val="21"/>
-          <w:szCs w:val="21"/>
-        </w:rPr>
-        <w:t xml:space="preserve"> </w:t>
-      </w:r>
-      <w:proofErr w:type="spellStart"/>
-      <w:r>
-        <w:rPr>
-          <w:rFonts w:cs="Segoe UI"/>
-          <w:sz w:val="21"/>
-          <w:szCs w:val="21"/>
-        </w:rPr>
-        <w:t>if</w:t>
-      </w:r>
-      <w:proofErr w:type="spellEnd"/>
-      <w:r>
-        <w:rPr>
-          <w:rFonts w:cs="Segoe UI"/>
-          <w:sz w:val="21"/>
-          <w:szCs w:val="21"/>
-        </w:rPr>
-        <w:t>) a iné. A na koniec sa naučíte ako vytvárať komentáre a t</w:t>
+        <w:t xml:space="preserve"> (if, else if) a iné. A na koniec sa naučíte ako vytvárať komentáre a t</w:t>
       </w:r>
       <w:r>
         <w:rPr>
@@ -1609,23 +1152,7 @@
           <w:sz w:val="21"/>
           <w:szCs w:val="21"/>
         </w:rPr>
-        <w:t xml:space="preserve">py ako zlepšiť čitateľnosť </w:t>
-      </w:r>
-      <w:r>
-        <w:rPr>
-          <w:rFonts w:cs="Segoe UI"/>
-          <w:sz w:val="21"/>
-          <w:szCs w:val="21"/>
-        </w:rPr>
-        <w:t>vášho</w:t>
-      </w:r>
-      <w:r>
-        <w:rPr>
-          <w:rFonts w:cs="Segoe UI"/>
-          <w:sz w:val="21"/>
-          <w:szCs w:val="21"/>
-        </w:rPr>
-        <w:t xml:space="preserve"> naprogramovaného kódu.</w:t>
+        <w:t>py ako zlepšiť čitateľnosť vášho naprogramovaného kódu.</w:t>
       </w:r>
     </w:p>
     <w:p>
@@ -1655,43 +1182,23 @@
           <w:sz w:val="21"/>
           <w:szCs w:val="21"/>
         </w:rPr>
-        <w:t>Ako celok sa mi tento študijný plán páčil a bol dobre urobený. Pracujem s </w:t>
-      </w:r>
-      <w:proofErr w:type="spellStart"/>
-      <w:r>
-        <w:rPr>
-          <w:rFonts w:cs="Segoe UI"/>
-          <w:sz w:val="21"/>
-          <w:szCs w:val="21"/>
-        </w:rPr>
-        <w:t>Unity</w:t>
-      </w:r>
-      <w:proofErr w:type="spellEnd"/>
-      <w:r>
-        <w:rPr>
-          <w:rFonts w:cs="Segoe UI"/>
-          <w:sz w:val="21"/>
-          <w:szCs w:val="21"/>
-        </w:rPr>
-        <w:t xml:space="preserve"> a používam tam C#, ale toto bola úplne nová skúsenosť a taktiež som sa veľa nového naučil. Páčil sa mi editor kódu priamo na webovej stránke Microsoft </w:t>
-      </w:r>
-      <w:proofErr w:type="spellStart"/>
-      <w:r>
-        <w:rPr>
-          <w:rFonts w:cs="Segoe UI"/>
-          <w:sz w:val="21"/>
-          <w:szCs w:val="21"/>
-        </w:rPr>
-        <w:t>Learn</w:t>
-      </w:r>
-      <w:proofErr w:type="spellEnd"/>
-      <w:r>
-        <w:rPr>
-          <w:rFonts w:cs="Segoe UI"/>
-          <w:sz w:val="21"/>
-          <w:szCs w:val="21"/>
-        </w:rPr>
-        <w:t xml:space="preserve"> spolu s teoretickou časťou a iným učivom. Všetko bolo na jednom mieste.</w:t>
+        <w:t xml:space="preserve">Ako celok sa mi tento študijný </w:t>
+      </w:r>
+      <w:r>
+        <w:rPr>
+          <w:rFonts w:cs="Segoe UI"/>
+          <w:sz w:val="21"/>
+          <w:szCs w:val="21"/>
+        </w:rPr>
+        <w:t>program</w:t>
+      </w:r>
+      <w:r>
+        <w:rPr>
+          <w:rFonts w:cs="Segoe UI"/>
+          <w:sz w:val="21"/>
+          <w:szCs w:val="21"/>
+        </w:rPr>
+        <w:t xml:space="preserve"> páčil a bol dobre urobený. Pracujem s Unity a používam tam C#, ale toto bola úplne nová skúsenosť a taktiež som sa veľa nového naučil. Páčil sa mi editor kódu priamo na webovej stránke Microsoft Learn spolu s teoretickou časťou a iným učivom. Všetko bolo na jednom mieste.</w:t>
       </w:r>
     </w:p>
     <w:p>
@@ -1883,87 +1390,7 @@
             <w:rFonts w:ascii="Segoe UI Semibold" w:hAnsi="Segoe UI Semibold" w:cs="Segoe UI Semibold"/>
             <w:color w:val="81CC29"/>
           </w:rPr>
-          <w:t xml:space="preserve">Sumarizácia študijného programu: </w:t>
-        </w:r>
-        <w:proofErr w:type="spellStart"/>
-        <w:r>
-          <w:rPr>
-            <w:rFonts w:ascii="Segoe UI Semibold" w:hAnsi="Segoe UI Semibold" w:cs="Segoe UI Semibold"/>
-            <w:color w:val="81CC29"/>
-          </w:rPr>
-          <w:t>Take</w:t>
-        </w:r>
-        <w:proofErr w:type="spellEnd"/>
-        <w:r>
-          <w:rPr>
-            <w:rFonts w:ascii="Segoe UI Semibold" w:hAnsi="Segoe UI Semibold" w:cs="Segoe UI Semibold"/>
-            <w:color w:val="81CC29"/>
-          </w:rPr>
-          <w:t xml:space="preserve"> </w:t>
-        </w:r>
-        <w:proofErr w:type="spellStart"/>
-        <w:r>
-          <w:rPr>
-            <w:rFonts w:ascii="Segoe UI Semibold" w:hAnsi="Segoe UI Semibold" w:cs="Segoe UI Semibold"/>
-            <w:color w:val="81CC29"/>
-          </w:rPr>
-          <w:t>your</w:t>
-        </w:r>
-        <w:proofErr w:type="spellEnd"/>
-        <w:r>
-          <w:rPr>
-            <w:rFonts w:ascii="Segoe UI Semibold" w:hAnsi="Segoe UI Semibold" w:cs="Segoe UI Semibold"/>
-            <w:color w:val="81CC29"/>
-          </w:rPr>
-          <w:t xml:space="preserve"> </w:t>
-        </w:r>
-        <w:proofErr w:type="spellStart"/>
-        <w:r>
-          <w:rPr>
-            <w:rFonts w:ascii="Segoe UI Semibold" w:hAnsi="Segoe UI Semibold" w:cs="Segoe UI Semibold"/>
-            <w:color w:val="81CC29"/>
-          </w:rPr>
-          <w:t>first</w:t>
-        </w:r>
-        <w:proofErr w:type="spellEnd"/>
-        <w:r>
-          <w:rPr>
-            <w:rFonts w:ascii="Segoe UI Semibold" w:hAnsi="Segoe UI Semibold" w:cs="Segoe UI Semibold"/>
-            <w:color w:val="81CC29"/>
-          </w:rPr>
-          <w:t xml:space="preserve"> </w:t>
-        </w:r>
-        <w:proofErr w:type="spellStart"/>
-        <w:r>
-          <w:rPr>
-            <w:rFonts w:ascii="Segoe UI Semibold" w:hAnsi="Segoe UI Semibold" w:cs="Segoe UI Semibold"/>
-            <w:color w:val="81CC29"/>
-          </w:rPr>
-          <w:t>steps</w:t>
-        </w:r>
-        <w:proofErr w:type="spellEnd"/>
-        <w:r>
-          <w:rPr>
-            <w:rFonts w:ascii="Segoe UI Semibold" w:hAnsi="Segoe UI Semibold" w:cs="Segoe UI Semibold"/>
-            <w:color w:val="81CC29"/>
-          </w:rPr>
-          <w:t xml:space="preserve"> </w:t>
-        </w:r>
-        <w:proofErr w:type="spellStart"/>
-        <w:r>
-          <w:rPr>
-            <w:rFonts w:ascii="Segoe UI Semibold" w:hAnsi="Segoe UI Semibold" w:cs="Segoe UI Semibold"/>
-            <w:color w:val="81CC29"/>
-          </w:rPr>
-          <w:t>with</w:t>
-        </w:r>
-        <w:proofErr w:type="spellEnd"/>
-        <w:r>
-          <w:rPr>
-            <w:rFonts w:ascii="Segoe UI Semibold" w:hAnsi="Segoe UI Semibold" w:cs="Segoe UI Semibold"/>
-            <w:color w:val="81CC29"/>
-          </w:rPr>
-          <w:t xml:space="preserve"> C# (Vaše prvé kroky s C#)</w:t>
+          <w:t>Sumarizácia študijného programu: Take your first steps with C# (Vaše prvé kroky s C#)</w:t>
         </w:r>
       </w:p>
     </w:sdtContent>
@@ -3755,15 +3182,6 @@
 </file>
 
 <file path=customXml/item1.xml><?xml version="1.0" encoding="utf-8"?>
-<?mso-contentType ?>
-<FormTemplates xmlns="http://schemas.microsoft.com/sharepoint/v3/contenttype/forms">
-  <Display>DocumentLibraryForm</Display>
-  <Edit>DocumentLibraryForm</Edit>
-  <New>DocumentLibraryForm</New>
-</FormTemplates>
-</file>
-
-<file path=customXml/item2.xml><?xml version="1.0" encoding="utf-8"?>
 <ct:contentTypeSchema xmlns:ct="http://schemas.microsoft.com/office/2006/metadata/contentType" xmlns:ma="http://schemas.microsoft.com/office/2006/metadata/properties/metaAttributes" ct:_="" ma:_="" ma:contentTypeName="Dokument" ma:contentTypeID="0x0101005531E4EE583CCE49BBE7FE584D50F5FB" ma:contentTypeVersion="13" ma:contentTypeDescription="Umožňuje vytvoriť nový dokument." ma:contentTypeScope="" ma:versionID="8c491a76ed208f9baf1832536770c7fc">
   <xsd:schema xmlns:xsd="http://www.w3.org/2001/XMLSchema" xmlns:xs="http://www.w3.org/2001/XMLSchema" xmlns:p="http://schemas.microsoft.com/office/2006/metadata/properties" xmlns:ns3="1f2b5bbe-97ab-4a31-a4c4-5c4f3d5628d8" xmlns:ns4="dcc9445e-feeb-48c1-8a9c-370850a6f3b2" targetNamespace="http://schemas.microsoft.com/office/2006/metadata/properties" ma:root="true" ma:fieldsID="aa36709d5193ed26fc2de473080bec9d" ns3:_="" ns4:_="">
     <xsd:import namespace="1f2b5bbe-97ab-4a31-a4c4-5c4f3d5628d8"/>
@@ -3986,25 +3404,26 @@
 </ct:contentTypeSchema>
 </file>
 
-<file path=customXml/item3.xml><?xml version="1.0" encoding="utf-8"?>
-<b:Sources xmlns:b="http://schemas.openxmlformats.org/officeDocument/2006/bibliography" xmlns="http://schemas.openxmlformats.org/officeDocument/2006/bibliography" SelectedStyle="\APASixthEditionOfficeOnline.xsl" StyleName="APA" Version="6"/>
+<file path=customXml/item2.xml><?xml version="1.0" encoding="utf-8"?>
+<?mso-contentType ?>
+<FormTemplates xmlns="http://schemas.microsoft.com/sharepoint/v3/contenttype/forms">
+  <Display>DocumentLibraryForm</Display>
+  <Edit>DocumentLibraryForm</Edit>
+  <New>DocumentLibraryForm</New>
+</FormTemplates>
 </file>
 
-<file path=customXml/item4.xml><?xml version="1.0" encoding="utf-8"?>
+<file path=customXml/item3.xml><?xml version="1.0" encoding="utf-8"?>
 <p:properties xmlns:p="http://schemas.microsoft.com/office/2006/metadata/properties" xmlns:xsi="http://www.w3.org/2001/XMLSchema-instance" xmlns:pc="http://schemas.microsoft.com/office/infopath/2007/PartnerControls">
   <documentManagement/>
 </p:properties>
 </file>
 
-<file path=customXml/itemProps1.xml><?xml version="1.0" encoding="utf-8"?>
-<ds:datastoreItem xmlns:ds="http://schemas.openxmlformats.org/officeDocument/2006/customXml" ds:itemID="{7ABB9C6C-DB17-477C-8361-EDB2FD48DB45}">
-  <ds:schemaRefs>
-    <ds:schemaRef ds:uri="http://schemas.microsoft.com/sharepoint/v3/contenttype/forms"/>
-  </ds:schemaRefs>
-</ds:datastoreItem>
+<file path=customXml/item4.xml><?xml version="1.0" encoding="utf-8"?>
+<b:Sources xmlns:b="http://schemas.openxmlformats.org/officeDocument/2006/bibliography" xmlns="http://schemas.openxmlformats.org/officeDocument/2006/bibliography" SelectedStyle="\APASixthEditionOfficeOnline.xsl" StyleName="APA" Version="6"/>
 </file>
 
-<file path=customXml/itemProps2.xml><?xml version="1.0" encoding="utf-8"?>
+<file path=customXml/itemProps1.xml><?xml version="1.0" encoding="utf-8"?>
 <ds:datastoreItem xmlns:ds="http://schemas.openxmlformats.org/officeDocument/2006/customXml" ds:itemID="{3406B3E0-29D4-45D4-8A7B-D765E2C59E4D}">
   <ds:schemaRefs>
     <ds:schemaRef ds:uri="http://schemas.microsoft.com/office/2006/metadata/contentType"/>
@@ -4023,19 +3442,27 @@
 </ds:datastoreItem>
 </file>
 
-<file path=customXml/itemProps3.xml><?xml version="1.0" encoding="utf-8"?>
-<ds:datastoreItem xmlns:ds="http://schemas.openxmlformats.org/officeDocument/2006/customXml" ds:itemID="{BFA3E4DC-55D2-4B25-A795-7B36F95A01DD}">
+<file path=customXml/itemProps2.xml><?xml version="1.0" encoding="utf-8"?>
+<ds:datastoreItem xmlns:ds="http://schemas.openxmlformats.org/officeDocument/2006/customXml" ds:itemID="{7ABB9C6C-DB17-477C-8361-EDB2FD48DB45}">
   <ds:schemaRefs>
-    <ds:schemaRef ds:uri="http://schemas.openxmlformats.org/officeDocument/2006/bibliography"/>
+    <ds:schemaRef ds:uri="http://schemas.microsoft.com/sharepoint/v3/contenttype/forms"/>
   </ds:schemaRefs>
 </ds:datastoreItem>
 </file>
 
-<file path=customXml/itemProps4.xml><?xml version="1.0" encoding="utf-8"?>
+<file path=customXml/itemProps3.xml><?xml version="1.0" encoding="utf-8"?>
 <ds:datastoreItem xmlns:ds="http://schemas.openxmlformats.org/officeDocument/2006/customXml" ds:itemID="{D7FDCEC1-22E0-4F69-ABAB-6560F7B8BBEA}">
   <ds:schemaRefs>
     <ds:schemaRef ds:uri="http://schemas.microsoft.com/office/2006/metadata/properties"/>
     <ds:schemaRef ds:uri="http://schemas.microsoft.com/office/infopath/2007/PartnerControls"/>
   </ds:schemaRefs>
 </ds:datastoreItem>
+</file>
+
+<file path=customXml/itemProps4.xml><?xml version="1.0" encoding="utf-8"?>
+<ds:datastoreItem xmlns:ds="http://schemas.openxmlformats.org/officeDocument/2006/customXml" ds:itemID="{BFA3E4DC-55D2-4B25-A795-7B36F95A01DD}">
+  <ds:schemaRefs>
+    <ds:schemaRef ds:uri="http://schemas.openxmlformats.org/officeDocument/2006/bibliography"/>
+  </ds:schemaRefs>
+</ds:datastoreItem>
 </file>
</xml_diff>